<commit_message>
tp and create function
</commit_message>
<xml_diff>
--- a/TP index.docx
+++ b/TP index.docx
@@ -2,6 +2,1185 @@
 <file path=word/document.xml><?xml version="1.0" encoding="utf-8"?>
 <w:document xmlns:wpc="http://schemas.microsoft.com/office/word/2010/wordprocessingCanvas" xmlns:cx="http://schemas.microsoft.com/office/drawing/2014/chartex" xmlns:cx1="http://schemas.microsoft.com/office/drawing/2015/9/8/chartex" xmlns:cx2="http://schemas.microsoft.com/office/drawing/2015/10/21/chartex" xmlns:cx3="http://schemas.microsoft.com/office/drawing/2016/5/9/chartex" xmlns:cx4="http://schemas.microsoft.com/office/drawing/2016/5/10/chartex" xmlns:cx5="http://schemas.microsoft.com/office/drawing/2016/5/11/chartex" xmlns:cx6="http://schemas.microsoft.com/office/drawing/2016/5/12/chartex" xmlns:cx7="http://schemas.microsoft.com/office/drawing/2016/5/13/chartex" xmlns:cx8="http://schemas.microsoft.com/office/drawing/2016/5/14/chartex" xmlns:mc="http://schemas.openxmlformats.org/markup-compatibility/2006" xmlns:aink="http://schemas.microsoft.com/office/drawing/2016/ink" xmlns:am3d="http://schemas.microsoft.com/office/drawing/2017/model3d" xmlns:o="urn:schemas-microsoft-com:office:office" xmlns:oel="http://schemas.microsoft.com/office/2019/extlst" xmlns:r="http://schemas.openxmlformats.org/officeDocument/2006/relationships" xmlns:m="http://schemas.openxmlformats.org/officeDocument/2006/math" xmlns:v="urn:schemas-microsoft-com:vml" xmlns:wp14="http://schemas.microsoft.com/office/word/2010/wordprocessingDrawing" xmlns:wp="http://schemas.openxmlformats.org/drawingml/2006/wordprocessingDrawing" xmlns:w10="urn:schemas-microsoft-com:office:word" xmlns:w="http://schemas.openxmlformats.org/wordprocessingml/2006/main" xmlns:w14="http://schemas.microsoft.com/office/word/2010/wordml" xmlns:w15="http://schemas.microsoft.com/office/word/2012/wordml" xmlns:w16cex="http://schemas.microsoft.com/office/word/2018/wordml/cex" xmlns:w16cid="http://schemas.microsoft.com/office/word/2016/wordml/cid" xmlns:w16="http://schemas.microsoft.com/office/word/2018/wordml" xmlns:w16du="http://schemas.microsoft.com/office/word/2023/wordml/word16du" xmlns:w16sdtdh="http://schemas.microsoft.com/office/word/2020/wordml/sdtdatahash" xmlns:w16sdtfl="http://schemas.microsoft.com/office/word/2024/wordml/sdtformatlock" xmlns:w16se="http://schemas.microsoft.com/office/word/2015/wordml/symex" xmlns:wpg="http://schemas.microsoft.com/office/word/2010/wordprocessingGroup" xmlns:wpi="http://schemas.microsoft.com/office/word/2010/wordprocessingInk" xmlns:wne="http://schemas.microsoft.com/office/word/2006/wordml" xmlns:wps="http://schemas.microsoft.com/office/word/2010/wordprocessingShape" mc:Ignorable="w14 w15 w16se w16cid w16 w16cex w16sdtdh w16sdtfl w16du wp14">
   <w:body>
+    <w:p>
+      <w:pPr>
+        <w:jc w:val="center"/>
+        <w:rPr>
+          <w:b/>
+          <w:bCs/>
+          <w:sz w:val="36"/>
+          <w:szCs w:val="36"/>
+        </w:rPr>
+      </w:pPr>
+      <w:r>
+        <w:rPr>
+          <w:b/>
+          <w:bCs/>
+          <w:sz w:val="36"/>
+          <w:szCs w:val="36"/>
+        </w:rPr>
+        <w:t>Comparaison avec et sans index sur des recherches.</w:t>
+      </w:r>
+    </w:p>
+    <w:p>
+      <w:r>
+        <w:t>Contexte : Comparaison de l’utilisation d’index sur la performance de requêtes plus ou moins complexe sur une collection de 1000 documents.</w:t>
+      </w:r>
+    </w:p>
+    <w:p/>
+    <w:p>
+      <w:r>
+        <w:t xml:space="preserve">Voici un </w:t>
+      </w:r>
+      <w:proofErr w:type="spellStart"/>
+      <w:r>
+        <w:t>example</w:t>
+      </w:r>
+      <w:proofErr w:type="spellEnd"/>
+      <w:r>
+        <w:t xml:space="preserve"> de requête utilisée : </w:t>
+      </w:r>
+    </w:p>
+    <w:p>
+      <w:pPr>
+        <w:spacing w:after="0"/>
+        <w:rPr>
+          <w:i/>
+          <w:iCs/>
+          <w:sz w:val="20"/>
+          <w:szCs w:val="20"/>
+        </w:rPr>
+      </w:pPr>
+      <w:proofErr w:type="spellStart"/>
+      <w:proofErr w:type="gramStart"/>
+      <w:r>
+        <w:rPr>
+          <w:i/>
+          <w:iCs/>
+          <w:sz w:val="20"/>
+          <w:szCs w:val="20"/>
+        </w:rPr>
+        <w:t>db.runCommand</w:t>
+      </w:r>
+      <w:proofErr w:type="spellEnd"/>
+      <w:proofErr w:type="gramEnd"/>
+      <w:r>
+        <w:rPr>
+          <w:i/>
+          <w:iCs/>
+          <w:sz w:val="20"/>
+          <w:szCs w:val="20"/>
+        </w:rPr>
+        <w:t>(</w:t>
+      </w:r>
+    </w:p>
+    <w:p>
+      <w:pPr>
+        <w:spacing w:after="0"/>
+        <w:rPr>
+          <w:i/>
+          <w:iCs/>
+          <w:sz w:val="20"/>
+          <w:szCs w:val="20"/>
+        </w:rPr>
+      </w:pPr>
+      <w:r>
+        <w:rPr>
+          <w:i/>
+          <w:iCs/>
+          <w:sz w:val="20"/>
+          <w:szCs w:val="20"/>
+        </w:rPr>
+        <w:tab/>
+        <w:t>{</w:t>
+      </w:r>
+    </w:p>
+    <w:p>
+      <w:pPr>
+        <w:spacing w:after="0"/>
+        <w:rPr>
+          <w:i/>
+          <w:iCs/>
+          <w:sz w:val="20"/>
+          <w:szCs w:val="20"/>
+        </w:rPr>
+      </w:pPr>
+      <w:r>
+        <w:rPr>
+          <w:i/>
+          <w:iCs/>
+          <w:sz w:val="20"/>
+          <w:szCs w:val="20"/>
+        </w:rPr>
+        <w:tab/>
+      </w:r>
+      <w:r>
+        <w:rPr>
+          <w:i/>
+          <w:iCs/>
+          <w:sz w:val="20"/>
+          <w:szCs w:val="20"/>
+        </w:rPr>
+        <w:tab/>
+      </w:r>
+      <w:proofErr w:type="spellStart"/>
+      <w:proofErr w:type="gramStart"/>
+      <w:r>
+        <w:rPr>
+          <w:i/>
+          <w:iCs/>
+          <w:sz w:val="20"/>
+          <w:szCs w:val="20"/>
+        </w:rPr>
+        <w:t>explain</w:t>
+      </w:r>
+      <w:proofErr w:type="spellEnd"/>
+      <w:r>
+        <w:rPr>
+          <w:i/>
+          <w:iCs/>
+          <w:sz w:val="20"/>
+          <w:szCs w:val="20"/>
+        </w:rPr>
+        <w:t>:</w:t>
+      </w:r>
+      <w:proofErr w:type="gramEnd"/>
+      <w:r>
+        <w:rPr>
+          <w:i/>
+          <w:iCs/>
+          <w:sz w:val="20"/>
+          <w:szCs w:val="20"/>
+        </w:rPr>
+        <w:t xml:space="preserve"> { count: « livres », </w:t>
+      </w:r>
+      <w:proofErr w:type="spellStart"/>
+      <w:r>
+        <w:rPr>
+          <w:i/>
+          <w:iCs/>
+          <w:sz w:val="20"/>
+          <w:szCs w:val="20"/>
+        </w:rPr>
+        <w:t>query</w:t>
+      </w:r>
+      <w:proofErr w:type="spellEnd"/>
+      <w:r>
+        <w:rPr>
+          <w:i/>
+          <w:iCs/>
+          <w:sz w:val="20"/>
+          <w:szCs w:val="20"/>
+        </w:rPr>
+        <w:t>: { find: { auteur: « Auteur 50 » }}},</w:t>
+      </w:r>
+      <w:r>
+        <w:rPr>
+          <w:i/>
+          <w:iCs/>
+          <w:sz w:val="20"/>
+          <w:szCs w:val="20"/>
+        </w:rPr>
+        <w:br/>
+      </w:r>
+      <w:r>
+        <w:rPr>
+          <w:i/>
+          <w:iCs/>
+          <w:sz w:val="20"/>
+          <w:szCs w:val="20"/>
+        </w:rPr>
+        <w:tab/>
+      </w:r>
+      <w:r>
+        <w:rPr>
+          <w:i/>
+          <w:iCs/>
+          <w:sz w:val="20"/>
+          <w:szCs w:val="20"/>
+        </w:rPr>
+        <w:tab/>
+      </w:r>
+      <w:proofErr w:type="spellStart"/>
+      <w:r>
+        <w:rPr>
+          <w:i/>
+          <w:iCs/>
+          <w:sz w:val="20"/>
+          <w:szCs w:val="20"/>
+        </w:rPr>
+        <w:t>verbosity</w:t>
+      </w:r>
+      <w:proofErr w:type="spellEnd"/>
+      <w:r>
+        <w:rPr>
+          <w:i/>
+          <w:iCs/>
+          <w:sz w:val="20"/>
+          <w:szCs w:val="20"/>
+        </w:rPr>
+        <w:t> : « </w:t>
+      </w:r>
+      <w:proofErr w:type="spellStart"/>
+      <w:r>
+        <w:rPr>
+          <w:i/>
+          <w:iCs/>
+          <w:sz w:val="20"/>
+          <w:szCs w:val="20"/>
+        </w:rPr>
+        <w:t>executionStats</w:t>
+      </w:r>
+      <w:proofErr w:type="spellEnd"/>
+      <w:r>
+        <w:rPr>
+          <w:i/>
+          <w:iCs/>
+          <w:sz w:val="20"/>
+          <w:szCs w:val="20"/>
+        </w:rPr>
+        <w:t> »</w:t>
+      </w:r>
+    </w:p>
+    <w:p>
+      <w:pPr>
+        <w:spacing w:after="0"/>
+        <w:rPr>
+          <w:i/>
+          <w:iCs/>
+          <w:sz w:val="20"/>
+          <w:szCs w:val="20"/>
+        </w:rPr>
+      </w:pPr>
+      <w:r>
+        <w:rPr>
+          <w:i/>
+          <w:iCs/>
+          <w:sz w:val="20"/>
+          <w:szCs w:val="20"/>
+        </w:rPr>
+        <w:tab/>
+        <w:t>}</w:t>
+      </w:r>
+    </w:p>
+    <w:p>
+      <w:pPr>
+        <w:spacing w:after="0"/>
+        <w:rPr>
+          <w:i/>
+          <w:iCs/>
+          <w:sz w:val="20"/>
+          <w:szCs w:val="20"/>
+        </w:rPr>
+      </w:pPr>
+      <w:r>
+        <w:rPr>
+          <w:i/>
+          <w:iCs/>
+          <w:sz w:val="20"/>
+          <w:szCs w:val="20"/>
+        </w:rPr>
+        <w:t>)</w:t>
+      </w:r>
+    </w:p>
+    <w:p/>
+    <w:p>
+      <w:r>
+        <w:t>Après avoir exécuté une requête sans index pour chaque comparaison à réaliser nous créons des index simple ou composite suivant la requête</w:t>
+      </w:r>
+      <w:r>
+        <w:t>.</w:t>
+      </w:r>
+    </w:p>
+    <w:p>
+      <w:r>
+        <w:t xml:space="preserve">Index simple : </w:t>
+      </w:r>
+    </w:p>
+    <w:p>
+      <w:pPr>
+        <w:spacing w:after="0"/>
+        <w:rPr>
+          <w:i/>
+          <w:iCs/>
+          <w:sz w:val="20"/>
+          <w:szCs w:val="20"/>
+        </w:rPr>
+      </w:pPr>
+      <w:proofErr w:type="spellStart"/>
+      <w:proofErr w:type="gramStart"/>
+      <w:r>
+        <w:rPr>
+          <w:i/>
+          <w:iCs/>
+          <w:sz w:val="20"/>
+          <w:szCs w:val="20"/>
+        </w:rPr>
+        <w:t>db.livres</w:t>
+      </w:r>
+      <w:proofErr w:type="gramEnd"/>
+      <w:r>
+        <w:rPr>
+          <w:i/>
+          <w:iCs/>
+          <w:sz w:val="20"/>
+          <w:szCs w:val="20"/>
+        </w:rPr>
+        <w:t>.createIndex</w:t>
+      </w:r>
+      <w:proofErr w:type="spellEnd"/>
+      <w:r>
+        <w:rPr>
+          <w:i/>
+          <w:iCs/>
+          <w:sz w:val="20"/>
+          <w:szCs w:val="20"/>
+        </w:rPr>
+        <w:t>(</w:t>
+      </w:r>
+    </w:p>
+    <w:p>
+      <w:pPr>
+        <w:spacing w:after="0"/>
+        <w:rPr>
+          <w:i/>
+          <w:iCs/>
+          <w:sz w:val="20"/>
+          <w:szCs w:val="20"/>
+        </w:rPr>
+      </w:pPr>
+      <w:r>
+        <w:rPr>
+          <w:i/>
+          <w:iCs/>
+          <w:sz w:val="20"/>
+          <w:szCs w:val="20"/>
+        </w:rPr>
+        <w:t xml:space="preserve">  </w:t>
+      </w:r>
+      <w:proofErr w:type="gramStart"/>
+      <w:r>
+        <w:rPr>
+          <w:i/>
+          <w:iCs/>
+          <w:sz w:val="20"/>
+          <w:szCs w:val="20"/>
+        </w:rPr>
+        <w:t xml:space="preserve">{ </w:t>
+      </w:r>
+      <w:r>
+        <w:rPr>
+          <w:i/>
+          <w:iCs/>
+          <w:sz w:val="20"/>
+          <w:szCs w:val="20"/>
+        </w:rPr>
+        <w:t>auteur</w:t>
+      </w:r>
+      <w:proofErr w:type="gramEnd"/>
+      <w:r>
+        <w:rPr>
+          <w:i/>
+          <w:iCs/>
+          <w:sz w:val="20"/>
+          <w:szCs w:val="20"/>
+        </w:rPr>
+        <w:t xml:space="preserve">: </w:t>
+      </w:r>
+      <w:r>
+        <w:rPr>
+          <w:i/>
+          <w:iCs/>
+          <w:sz w:val="20"/>
+          <w:szCs w:val="20"/>
+        </w:rPr>
+        <w:t xml:space="preserve">1 </w:t>
+      </w:r>
+      <w:r>
+        <w:rPr>
+          <w:i/>
+          <w:iCs/>
+          <w:sz w:val="20"/>
+          <w:szCs w:val="20"/>
+        </w:rPr>
+        <w:t>},</w:t>
+      </w:r>
+    </w:p>
+    <w:p>
+      <w:pPr>
+        <w:spacing w:after="0"/>
+        <w:rPr>
+          <w:i/>
+          <w:iCs/>
+          <w:sz w:val="20"/>
+          <w:szCs w:val="20"/>
+        </w:rPr>
+      </w:pPr>
+      <w:r>
+        <w:rPr>
+          <w:i/>
+          <w:iCs/>
+          <w:sz w:val="20"/>
+          <w:szCs w:val="20"/>
+        </w:rPr>
+        <w:tab/>
+        <w:t>{</w:t>
+      </w:r>
+    </w:p>
+    <w:p>
+      <w:pPr>
+        <w:spacing w:after="0"/>
+        <w:rPr>
+          <w:i/>
+          <w:iCs/>
+          <w:sz w:val="20"/>
+          <w:szCs w:val="20"/>
+        </w:rPr>
+      </w:pPr>
+      <w:r>
+        <w:rPr>
+          <w:i/>
+          <w:iCs/>
+          <w:sz w:val="20"/>
+          <w:szCs w:val="20"/>
+        </w:rPr>
+        <w:tab/>
+      </w:r>
+      <w:r>
+        <w:rPr>
+          <w:i/>
+          <w:iCs/>
+          <w:sz w:val="20"/>
+          <w:szCs w:val="20"/>
+        </w:rPr>
+        <w:tab/>
+      </w:r>
+      <w:proofErr w:type="gramStart"/>
+      <w:r>
+        <w:rPr>
+          <w:i/>
+          <w:iCs/>
+          <w:sz w:val="20"/>
+          <w:szCs w:val="20"/>
+        </w:rPr>
+        <w:t>background:</w:t>
+      </w:r>
+      <w:proofErr w:type="gramEnd"/>
+      <w:r>
+        <w:rPr>
+          <w:i/>
+          <w:iCs/>
+          <w:sz w:val="20"/>
+          <w:szCs w:val="20"/>
+        </w:rPr>
+        <w:t xml:space="preserve"> </w:t>
+      </w:r>
+      <w:proofErr w:type="spellStart"/>
+      <w:r>
+        <w:rPr>
+          <w:i/>
+          <w:iCs/>
+          <w:sz w:val="20"/>
+          <w:szCs w:val="20"/>
+        </w:rPr>
+        <w:t>true</w:t>
+      </w:r>
+      <w:proofErr w:type="spellEnd"/>
+      <w:r>
+        <w:rPr>
+          <w:i/>
+          <w:iCs/>
+          <w:sz w:val="20"/>
+          <w:szCs w:val="20"/>
+        </w:rPr>
+        <w:t>,</w:t>
+      </w:r>
+    </w:p>
+    <w:p>
+      <w:pPr>
+        <w:spacing w:after="0"/>
+        <w:rPr>
+          <w:i/>
+          <w:iCs/>
+          <w:sz w:val="20"/>
+          <w:szCs w:val="20"/>
+        </w:rPr>
+      </w:pPr>
+      <w:r>
+        <w:rPr>
+          <w:i/>
+          <w:iCs/>
+          <w:sz w:val="20"/>
+          <w:szCs w:val="20"/>
+        </w:rPr>
+        <w:tab/>
+      </w:r>
+      <w:r>
+        <w:rPr>
+          <w:i/>
+          <w:iCs/>
+          <w:sz w:val="20"/>
+          <w:szCs w:val="20"/>
+        </w:rPr>
+        <w:tab/>
+      </w:r>
+      <w:proofErr w:type="gramStart"/>
+      <w:r>
+        <w:rPr>
+          <w:i/>
+          <w:iCs/>
+          <w:sz w:val="20"/>
+          <w:szCs w:val="20"/>
+        </w:rPr>
+        <w:t>unique:</w:t>
+      </w:r>
+      <w:proofErr w:type="gramEnd"/>
+      <w:r>
+        <w:rPr>
+          <w:i/>
+          <w:iCs/>
+          <w:sz w:val="20"/>
+          <w:szCs w:val="20"/>
+        </w:rPr>
+        <w:t xml:space="preserve"> </w:t>
+      </w:r>
+      <w:proofErr w:type="spellStart"/>
+      <w:r>
+        <w:rPr>
+          <w:i/>
+          <w:iCs/>
+          <w:sz w:val="20"/>
+          <w:szCs w:val="20"/>
+        </w:rPr>
+        <w:t>true</w:t>
+      </w:r>
+      <w:proofErr w:type="spellEnd"/>
+      <w:r>
+        <w:rPr>
+          <w:i/>
+          <w:iCs/>
+          <w:sz w:val="20"/>
+          <w:szCs w:val="20"/>
+        </w:rPr>
+        <w:t>,</w:t>
+      </w:r>
+    </w:p>
+    <w:p>
+      <w:pPr>
+        <w:spacing w:after="0"/>
+        <w:rPr>
+          <w:i/>
+          <w:iCs/>
+          <w:sz w:val="20"/>
+          <w:szCs w:val="20"/>
+        </w:rPr>
+      </w:pPr>
+      <w:r>
+        <w:rPr>
+          <w:i/>
+          <w:iCs/>
+          <w:sz w:val="20"/>
+          <w:szCs w:val="20"/>
+        </w:rPr>
+        <w:tab/>
+      </w:r>
+      <w:r>
+        <w:rPr>
+          <w:i/>
+          <w:iCs/>
+          <w:sz w:val="20"/>
+          <w:szCs w:val="20"/>
+        </w:rPr>
+        <w:tab/>
+      </w:r>
+      <w:proofErr w:type="spellStart"/>
+      <w:proofErr w:type="gramStart"/>
+      <w:r>
+        <w:rPr>
+          <w:i/>
+          <w:iCs/>
+          <w:sz w:val="20"/>
+          <w:szCs w:val="20"/>
+        </w:rPr>
+        <w:t>sparse</w:t>
+      </w:r>
+      <w:proofErr w:type="spellEnd"/>
+      <w:r>
+        <w:rPr>
+          <w:i/>
+          <w:iCs/>
+          <w:sz w:val="20"/>
+          <w:szCs w:val="20"/>
+        </w:rPr>
+        <w:t>:</w:t>
+      </w:r>
+      <w:proofErr w:type="gramEnd"/>
+      <w:r>
+        <w:rPr>
+          <w:i/>
+          <w:iCs/>
+          <w:sz w:val="20"/>
+          <w:szCs w:val="20"/>
+        </w:rPr>
+        <w:t xml:space="preserve"> false,</w:t>
+      </w:r>
+    </w:p>
+    <w:p>
+      <w:pPr>
+        <w:spacing w:after="0"/>
+        <w:rPr>
+          <w:i/>
+          <w:iCs/>
+          <w:sz w:val="20"/>
+          <w:szCs w:val="20"/>
+        </w:rPr>
+      </w:pPr>
+      <w:r>
+        <w:rPr>
+          <w:i/>
+          <w:iCs/>
+          <w:sz w:val="20"/>
+          <w:szCs w:val="20"/>
+        </w:rPr>
+        <w:t xml:space="preserve">    </w:t>
+      </w:r>
+      <w:proofErr w:type="spellStart"/>
+      <w:proofErr w:type="gramStart"/>
+      <w:r>
+        <w:rPr>
+          <w:i/>
+          <w:iCs/>
+          <w:sz w:val="20"/>
+          <w:szCs w:val="20"/>
+        </w:rPr>
+        <w:t>name</w:t>
+      </w:r>
+      <w:proofErr w:type="spellEnd"/>
+      <w:r>
+        <w:rPr>
+          <w:i/>
+          <w:iCs/>
+          <w:sz w:val="20"/>
+          <w:szCs w:val="20"/>
+        </w:rPr>
+        <w:t>:</w:t>
+      </w:r>
+      <w:proofErr w:type="gramEnd"/>
+      <w:r>
+        <w:rPr>
+          <w:i/>
+          <w:iCs/>
+          <w:sz w:val="20"/>
+          <w:szCs w:val="20"/>
+        </w:rPr>
+        <w:t xml:space="preserve"> "</w:t>
+      </w:r>
+      <w:proofErr w:type="spellStart"/>
+      <w:r>
+        <w:rPr>
+          <w:i/>
+          <w:iCs/>
+          <w:sz w:val="20"/>
+          <w:szCs w:val="20"/>
+        </w:rPr>
+        <w:t>idx_prix_note_moyenne</w:t>
+      </w:r>
+      <w:proofErr w:type="spellEnd"/>
+      <w:r>
+        <w:rPr>
+          <w:i/>
+          <w:iCs/>
+          <w:sz w:val="20"/>
+          <w:szCs w:val="20"/>
+        </w:rPr>
+        <w:t>"</w:t>
+      </w:r>
+    </w:p>
+    <w:p>
+      <w:pPr>
+        <w:spacing w:after="0"/>
+        <w:rPr>
+          <w:i/>
+          <w:iCs/>
+          <w:sz w:val="20"/>
+          <w:szCs w:val="20"/>
+        </w:rPr>
+      </w:pPr>
+      <w:r>
+        <w:rPr>
+          <w:i/>
+          <w:iCs/>
+          <w:sz w:val="20"/>
+          <w:szCs w:val="20"/>
+        </w:rPr>
+        <w:tab/>
+        <w:t>}</w:t>
+      </w:r>
+    </w:p>
+    <w:p>
+      <w:pPr>
+        <w:spacing w:after="0"/>
+        <w:rPr>
+          <w:i/>
+          <w:iCs/>
+          <w:sz w:val="20"/>
+          <w:szCs w:val="20"/>
+        </w:rPr>
+      </w:pPr>
+      <w:r>
+        <w:rPr>
+          <w:i/>
+          <w:iCs/>
+          <w:sz w:val="20"/>
+          <w:szCs w:val="20"/>
+        </w:rPr>
+        <w:t>)</w:t>
+      </w:r>
+    </w:p>
+    <w:p>
+      <w:r>
+        <w:t xml:space="preserve"> </w:t>
+      </w:r>
+    </w:p>
+    <w:p>
+      <w:r>
+        <w:t>Index composite :</w:t>
+      </w:r>
+    </w:p>
+    <w:p>
+      <w:pPr>
+        <w:spacing w:after="0"/>
+        <w:rPr>
+          <w:i/>
+          <w:iCs/>
+          <w:sz w:val="20"/>
+          <w:szCs w:val="20"/>
+        </w:rPr>
+      </w:pPr>
+      <w:proofErr w:type="spellStart"/>
+      <w:proofErr w:type="gramStart"/>
+      <w:r>
+        <w:rPr>
+          <w:i/>
+          <w:iCs/>
+          <w:sz w:val="20"/>
+          <w:szCs w:val="20"/>
+        </w:rPr>
+        <w:t>db.livres</w:t>
+      </w:r>
+      <w:proofErr w:type="gramEnd"/>
+      <w:r>
+        <w:rPr>
+          <w:i/>
+          <w:iCs/>
+          <w:sz w:val="20"/>
+          <w:szCs w:val="20"/>
+        </w:rPr>
+        <w:t>.createIndex</w:t>
+      </w:r>
+      <w:proofErr w:type="spellEnd"/>
+      <w:r>
+        <w:rPr>
+          <w:i/>
+          <w:iCs/>
+          <w:sz w:val="20"/>
+          <w:szCs w:val="20"/>
+        </w:rPr>
+        <w:t>(</w:t>
+      </w:r>
+    </w:p>
+    <w:p>
+      <w:pPr>
+        <w:spacing w:after="0"/>
+        <w:rPr>
+          <w:i/>
+          <w:iCs/>
+          <w:sz w:val="20"/>
+          <w:szCs w:val="20"/>
+        </w:rPr>
+      </w:pPr>
+      <w:r>
+        <w:rPr>
+          <w:i/>
+          <w:iCs/>
+          <w:sz w:val="20"/>
+          <w:szCs w:val="20"/>
+        </w:rPr>
+        <w:t xml:space="preserve">  </w:t>
+      </w:r>
+      <w:proofErr w:type="gramStart"/>
+      <w:r>
+        <w:rPr>
+          <w:i/>
+          <w:iCs/>
+          <w:sz w:val="20"/>
+          <w:szCs w:val="20"/>
+        </w:rPr>
+        <w:t>{ prix</w:t>
+      </w:r>
+      <w:proofErr w:type="gramEnd"/>
+      <w:r>
+        <w:rPr>
+          <w:i/>
+          <w:iCs/>
+          <w:sz w:val="20"/>
+          <w:szCs w:val="20"/>
+        </w:rPr>
+        <w:t xml:space="preserve">: 1, </w:t>
+      </w:r>
+      <w:proofErr w:type="spellStart"/>
+      <w:r>
+        <w:rPr>
+          <w:i/>
+          <w:iCs/>
+          <w:sz w:val="20"/>
+          <w:szCs w:val="20"/>
+        </w:rPr>
+        <w:t>note_moyenne</w:t>
+      </w:r>
+      <w:proofErr w:type="spellEnd"/>
+      <w:r>
+        <w:rPr>
+          <w:i/>
+          <w:iCs/>
+          <w:sz w:val="20"/>
+          <w:szCs w:val="20"/>
+        </w:rPr>
+        <w:t>: 1 },</w:t>
+      </w:r>
+    </w:p>
+    <w:p>
+      <w:pPr>
+        <w:spacing w:after="0"/>
+        <w:rPr>
+          <w:i/>
+          <w:iCs/>
+          <w:sz w:val="20"/>
+          <w:szCs w:val="20"/>
+        </w:rPr>
+      </w:pPr>
+      <w:r>
+        <w:rPr>
+          <w:i/>
+          <w:iCs/>
+          <w:sz w:val="20"/>
+          <w:szCs w:val="20"/>
+        </w:rPr>
+        <w:tab/>
+        <w:t>{</w:t>
+      </w:r>
+    </w:p>
+    <w:p>
+      <w:pPr>
+        <w:spacing w:after="0"/>
+        <w:rPr>
+          <w:i/>
+          <w:iCs/>
+          <w:sz w:val="20"/>
+          <w:szCs w:val="20"/>
+        </w:rPr>
+      </w:pPr>
+      <w:r>
+        <w:rPr>
+          <w:i/>
+          <w:iCs/>
+          <w:sz w:val="20"/>
+          <w:szCs w:val="20"/>
+        </w:rPr>
+        <w:tab/>
+      </w:r>
+      <w:r>
+        <w:rPr>
+          <w:i/>
+          <w:iCs/>
+          <w:sz w:val="20"/>
+          <w:szCs w:val="20"/>
+        </w:rPr>
+        <w:tab/>
+      </w:r>
+      <w:proofErr w:type="gramStart"/>
+      <w:r>
+        <w:rPr>
+          <w:i/>
+          <w:iCs/>
+          <w:sz w:val="20"/>
+          <w:szCs w:val="20"/>
+        </w:rPr>
+        <w:t>background:</w:t>
+      </w:r>
+      <w:proofErr w:type="gramEnd"/>
+      <w:r>
+        <w:rPr>
+          <w:i/>
+          <w:iCs/>
+          <w:sz w:val="20"/>
+          <w:szCs w:val="20"/>
+        </w:rPr>
+        <w:t xml:space="preserve"> </w:t>
+      </w:r>
+      <w:proofErr w:type="spellStart"/>
+      <w:r>
+        <w:rPr>
+          <w:i/>
+          <w:iCs/>
+          <w:sz w:val="20"/>
+          <w:szCs w:val="20"/>
+        </w:rPr>
+        <w:t>true</w:t>
+      </w:r>
+      <w:proofErr w:type="spellEnd"/>
+      <w:r>
+        <w:rPr>
+          <w:i/>
+          <w:iCs/>
+          <w:sz w:val="20"/>
+          <w:szCs w:val="20"/>
+        </w:rPr>
+        <w:t>,</w:t>
+      </w:r>
+    </w:p>
+    <w:p>
+      <w:pPr>
+        <w:spacing w:after="0"/>
+        <w:rPr>
+          <w:i/>
+          <w:iCs/>
+          <w:sz w:val="20"/>
+          <w:szCs w:val="20"/>
+        </w:rPr>
+      </w:pPr>
+      <w:r>
+        <w:rPr>
+          <w:i/>
+          <w:iCs/>
+          <w:sz w:val="20"/>
+          <w:szCs w:val="20"/>
+        </w:rPr>
+        <w:tab/>
+      </w:r>
+      <w:r>
+        <w:rPr>
+          <w:i/>
+          <w:iCs/>
+          <w:sz w:val="20"/>
+          <w:szCs w:val="20"/>
+        </w:rPr>
+        <w:tab/>
+      </w:r>
+      <w:proofErr w:type="gramStart"/>
+      <w:r>
+        <w:rPr>
+          <w:i/>
+          <w:iCs/>
+          <w:sz w:val="20"/>
+          <w:szCs w:val="20"/>
+        </w:rPr>
+        <w:t>unique:</w:t>
+      </w:r>
+      <w:proofErr w:type="gramEnd"/>
+      <w:r>
+        <w:rPr>
+          <w:i/>
+          <w:iCs/>
+          <w:sz w:val="20"/>
+          <w:szCs w:val="20"/>
+        </w:rPr>
+        <w:t xml:space="preserve"> </w:t>
+      </w:r>
+      <w:proofErr w:type="spellStart"/>
+      <w:r>
+        <w:rPr>
+          <w:i/>
+          <w:iCs/>
+          <w:sz w:val="20"/>
+          <w:szCs w:val="20"/>
+        </w:rPr>
+        <w:t>true</w:t>
+      </w:r>
+      <w:proofErr w:type="spellEnd"/>
+      <w:r>
+        <w:rPr>
+          <w:i/>
+          <w:iCs/>
+          <w:sz w:val="20"/>
+          <w:szCs w:val="20"/>
+        </w:rPr>
+        <w:t>,</w:t>
+      </w:r>
+    </w:p>
+    <w:p>
+      <w:pPr>
+        <w:spacing w:after="0"/>
+        <w:rPr>
+          <w:i/>
+          <w:iCs/>
+          <w:sz w:val="20"/>
+          <w:szCs w:val="20"/>
+        </w:rPr>
+      </w:pPr>
+      <w:r>
+        <w:rPr>
+          <w:i/>
+          <w:iCs/>
+          <w:sz w:val="20"/>
+          <w:szCs w:val="20"/>
+        </w:rPr>
+        <w:tab/>
+      </w:r>
+      <w:r>
+        <w:rPr>
+          <w:i/>
+          <w:iCs/>
+          <w:sz w:val="20"/>
+          <w:szCs w:val="20"/>
+        </w:rPr>
+        <w:tab/>
+      </w:r>
+      <w:proofErr w:type="spellStart"/>
+      <w:proofErr w:type="gramStart"/>
+      <w:r>
+        <w:rPr>
+          <w:i/>
+          <w:iCs/>
+          <w:sz w:val="20"/>
+          <w:szCs w:val="20"/>
+        </w:rPr>
+        <w:t>sparse</w:t>
+      </w:r>
+      <w:proofErr w:type="spellEnd"/>
+      <w:r>
+        <w:rPr>
+          <w:i/>
+          <w:iCs/>
+          <w:sz w:val="20"/>
+          <w:szCs w:val="20"/>
+        </w:rPr>
+        <w:t>:</w:t>
+      </w:r>
+      <w:proofErr w:type="gramEnd"/>
+      <w:r>
+        <w:rPr>
+          <w:i/>
+          <w:iCs/>
+          <w:sz w:val="20"/>
+          <w:szCs w:val="20"/>
+        </w:rPr>
+        <w:t xml:space="preserve"> false,</w:t>
+      </w:r>
+    </w:p>
+    <w:p>
+      <w:pPr>
+        <w:spacing w:after="0"/>
+        <w:rPr>
+          <w:i/>
+          <w:iCs/>
+          <w:sz w:val="20"/>
+          <w:szCs w:val="20"/>
+        </w:rPr>
+      </w:pPr>
+      <w:r>
+        <w:rPr>
+          <w:i/>
+          <w:iCs/>
+          <w:sz w:val="20"/>
+          <w:szCs w:val="20"/>
+        </w:rPr>
+        <w:t xml:space="preserve">    </w:t>
+      </w:r>
+      <w:proofErr w:type="spellStart"/>
+      <w:proofErr w:type="gramStart"/>
+      <w:r>
+        <w:rPr>
+          <w:i/>
+          <w:iCs/>
+          <w:sz w:val="20"/>
+          <w:szCs w:val="20"/>
+        </w:rPr>
+        <w:t>name</w:t>
+      </w:r>
+      <w:proofErr w:type="spellEnd"/>
+      <w:r>
+        <w:rPr>
+          <w:i/>
+          <w:iCs/>
+          <w:sz w:val="20"/>
+          <w:szCs w:val="20"/>
+        </w:rPr>
+        <w:t>:</w:t>
+      </w:r>
+      <w:proofErr w:type="gramEnd"/>
+      <w:r>
+        <w:rPr>
+          <w:i/>
+          <w:iCs/>
+          <w:sz w:val="20"/>
+          <w:szCs w:val="20"/>
+        </w:rPr>
+        <w:t xml:space="preserve"> "</w:t>
+      </w:r>
+      <w:proofErr w:type="spellStart"/>
+      <w:r>
+        <w:rPr>
+          <w:i/>
+          <w:iCs/>
+          <w:sz w:val="20"/>
+          <w:szCs w:val="20"/>
+        </w:rPr>
+        <w:t>idx_prix_note_moyenne</w:t>
+      </w:r>
+      <w:proofErr w:type="spellEnd"/>
+      <w:r>
+        <w:rPr>
+          <w:i/>
+          <w:iCs/>
+          <w:sz w:val="20"/>
+          <w:szCs w:val="20"/>
+        </w:rPr>
+        <w:t>"</w:t>
+      </w:r>
+    </w:p>
+    <w:p>
+      <w:pPr>
+        <w:spacing w:after="0"/>
+        <w:rPr>
+          <w:i/>
+          <w:iCs/>
+          <w:sz w:val="20"/>
+          <w:szCs w:val="20"/>
+        </w:rPr>
+      </w:pPr>
+      <w:r>
+        <w:rPr>
+          <w:i/>
+          <w:iCs/>
+          <w:sz w:val="20"/>
+          <w:szCs w:val="20"/>
+        </w:rPr>
+        <w:tab/>
+        <w:t>}</w:t>
+      </w:r>
+    </w:p>
+    <w:p>
+      <w:pPr>
+        <w:spacing w:after="0"/>
+        <w:rPr>
+          <w:i/>
+          <w:iCs/>
+          <w:sz w:val="20"/>
+          <w:szCs w:val="20"/>
+        </w:rPr>
+      </w:pPr>
+      <w:r>
+        <w:rPr>
+          <w:i/>
+          <w:iCs/>
+          <w:sz w:val="20"/>
+          <w:szCs w:val="20"/>
+        </w:rPr>
+        <w:t>)</w:t>
+      </w:r>
+    </w:p>
+    <w:p/>
     <w:p>
       <w:r>
         <w:t>Recherche par titre exact</w:t>
@@ -72,7 +1251,11 @@
           <w:tcPr>
             <w:tcW w:w="3021" w:type="dxa"/>
           </w:tcPr>
-          <w:p/>
+          <w:p>
+            <w:r>
+              <w:t>1000</w:t>
+            </w:r>
+          </w:p>
         </w:tc>
       </w:tr>
       <w:tr>
@@ -82,6 +1265,7 @@
           </w:tcPr>
           <w:p>
             <w:r>
+              <w:lastRenderedPageBreak/>
               <w:t>Temps exécution (</w:t>
             </w:r>
             <w:proofErr w:type="spellStart"/>
@@ -108,7 +1292,11 @@
           <w:tcPr>
             <w:tcW w:w="3021" w:type="dxa"/>
           </w:tcPr>
-          <w:p/>
+          <w:p>
+            <w:r>
+              <w:t>0</w:t>
+            </w:r>
+          </w:p>
         </w:tc>
       </w:tr>
       <w:tr>
@@ -127,18 +1315,20 @@
             <w:tcW w:w="3021" w:type="dxa"/>
           </w:tcPr>
           <w:p>
-            <w:proofErr w:type="gramStart"/>
-            <w:r>
-              <w:t>count</w:t>
-            </w:r>
-            <w:proofErr w:type="gramEnd"/>
+            <w:r>
+              <w:t>COLLSCAN</w:t>
+            </w:r>
           </w:p>
         </w:tc>
         <w:tc>
           <w:tcPr>
             <w:tcW w:w="3021" w:type="dxa"/>
           </w:tcPr>
-          <w:p/>
+          <w:p>
+            <w:r>
+              <w:t>IXSCAN</w:t>
+            </w:r>
+          </w:p>
         </w:tc>
       </w:tr>
     </w:tbl>
@@ -219,7 +1409,11 @@
           <w:tcPr>
             <w:tcW w:w="3021" w:type="dxa"/>
           </w:tcPr>
-          <w:p/>
+          <w:p>
+            <w:r>
+              <w:t>1000</w:t>
+            </w:r>
+          </w:p>
         </w:tc>
       </w:tr>
       <w:tr>
@@ -255,10 +1449,17 @@
           <w:tcPr>
             <w:tcW w:w="3021" w:type="dxa"/>
           </w:tcPr>
-          <w:p/>
+          <w:p>
+            <w:r>
+              <w:t>0</w:t>
+            </w:r>
+          </w:p>
         </w:tc>
       </w:tr>
       <w:tr>
+        <w:trPr>
+          <w:trHeight w:val="358"/>
+        </w:trPr>
         <w:tc>
           <w:tcPr>
             <w:tcW w:w="3020" w:type="dxa"/>
@@ -274,18 +1475,20 @@
             <w:tcW w:w="3021" w:type="dxa"/>
           </w:tcPr>
           <w:p>
-            <w:proofErr w:type="gramStart"/>
-            <w:r>
-              <w:t>count</w:t>
-            </w:r>
-            <w:proofErr w:type="gramEnd"/>
+            <w:r>
+              <w:t>COLLSCAN</w:t>
+            </w:r>
           </w:p>
         </w:tc>
         <w:tc>
           <w:tcPr>
             <w:tcW w:w="3021" w:type="dxa"/>
           </w:tcPr>
-          <w:p/>
+          <w:p>
+            <w:r>
+              <w:t>IXSCAN</w:t>
+            </w:r>
+          </w:p>
         </w:tc>
       </w:tr>
     </w:tbl>
@@ -363,7 +1566,11 @@
           <w:tcPr>
             <w:tcW w:w="3021" w:type="dxa"/>
           </w:tcPr>
-          <w:p/>
+          <w:p>
+            <w:r>
+              <w:t>1000</w:t>
+            </w:r>
+          </w:p>
         </w:tc>
       </w:tr>
       <w:tr>
@@ -399,7 +1606,11 @@
           <w:tcPr>
             <w:tcW w:w="3021" w:type="dxa"/>
           </w:tcPr>
-          <w:p/>
+          <w:p>
+            <w:r>
+              <w:t>0</w:t>
+            </w:r>
+          </w:p>
         </w:tc>
       </w:tr>
       <w:tr>
@@ -418,18 +1629,20 @@
             <w:tcW w:w="3021" w:type="dxa"/>
           </w:tcPr>
           <w:p>
-            <w:proofErr w:type="gramStart"/>
-            <w:r>
-              <w:t>count</w:t>
-            </w:r>
-            <w:proofErr w:type="gramEnd"/>
+            <w:r>
+              <w:t>COLLSCAN</w:t>
+            </w:r>
           </w:p>
         </w:tc>
         <w:tc>
           <w:tcPr>
             <w:tcW w:w="3021" w:type="dxa"/>
           </w:tcPr>
-          <w:p/>
+          <w:p>
+            <w:r>
+              <w:t>IXSCAN</w:t>
+            </w:r>
+          </w:p>
         </w:tc>
       </w:tr>
     </w:tbl>
@@ -507,7 +1720,11 @@
           <w:tcPr>
             <w:tcW w:w="3021" w:type="dxa"/>
           </w:tcPr>
-          <w:p/>
+          <w:p>
+            <w:r>
+              <w:t>1000</w:t>
+            </w:r>
+          </w:p>
         </w:tc>
       </w:tr>
       <w:tr>
@@ -543,7 +1760,11 @@
           <w:tcPr>
             <w:tcW w:w="3021" w:type="dxa"/>
           </w:tcPr>
-          <w:p/>
+          <w:p>
+            <w:r>
+              <w:t>0</w:t>
+            </w:r>
+          </w:p>
         </w:tc>
       </w:tr>
       <w:tr>
@@ -562,21 +1783,1479 @@
             <w:tcW w:w="3021" w:type="dxa"/>
           </w:tcPr>
           <w:p>
-            <w:proofErr w:type="gramStart"/>
-            <w:r>
-              <w:t>count</w:t>
-            </w:r>
-            <w:proofErr w:type="gramEnd"/>
+            <w:r>
+              <w:t>COLLSCAN</w:t>
+            </w:r>
           </w:p>
         </w:tc>
         <w:tc>
           <w:tcPr>
             <w:tcW w:w="3021" w:type="dxa"/>
           </w:tcPr>
-          <w:p/>
+          <w:p>
+            <w:r>
+              <w:t>IXSCAN</w:t>
+            </w:r>
+          </w:p>
         </w:tc>
       </w:tr>
     </w:tbl>
+    <w:p/>
+    <w:p>
+      <w:r>
+        <w:t xml:space="preserve">Interprétation : </w:t>
+      </w:r>
+    </w:p>
+    <w:p>
+      <w:r>
+        <w:t>Il est malheureusement compliqué de pouvoir comparer sur 1000 documents au sein de la collection car celle-ci ne semble pas assez importante afin de réaliser une comparaison efficace entre l’absence et la présence d’index</w:t>
+      </w:r>
+      <w:r>
+        <w:t xml:space="preserve"> (nous pourrions soit augmenter considérablement le volume de data ou limité la RAM de notre machine afin de simuler des ressources plus limitées)</w:t>
+      </w:r>
+      <w:r>
+        <w:t>.</w:t>
+      </w:r>
+      <w:r>
+        <w:t xml:space="preserve"> En revanche, nous pouvons noter un changement du type d’étape utilisée qui met en évidence l’utilisation des index (IXSCAN).</w:t>
+      </w:r>
+    </w:p>
+    <w:p/>
+    <w:p>
+      <w:r>
+        <w:t>Index spécialisé :</w:t>
+      </w:r>
+    </w:p>
+    <w:tbl>
+      <w:tblPr>
+        <w:tblStyle w:val="Grilledutableau"/>
+        <w:tblpPr w:leftFromText="141" w:rightFromText="141" w:vertAnchor="text" w:horzAnchor="margin" w:tblpY="48"/>
+        <w:tblW w:w="0" w:type="auto"/>
+        <w:tblLook w:val="04A0" w:firstRow="1" w:lastRow="0" w:firstColumn="1" w:lastColumn="0" w:noHBand="0" w:noVBand="1"/>
+      </w:tblPr>
+      <w:tblGrid>
+        <w:gridCol w:w="3020"/>
+        <w:gridCol w:w="3021"/>
+        <w:gridCol w:w="3021"/>
+      </w:tblGrid>
+      <w:tr>
+        <w:tc>
+          <w:tcPr>
+            <w:tcW w:w="3020" w:type="dxa"/>
+          </w:tcPr>
+          <w:p/>
+        </w:tc>
+        <w:tc>
+          <w:tcPr>
+            <w:tcW w:w="3021" w:type="dxa"/>
+          </w:tcPr>
+          <w:p>
+            <w:r>
+              <w:t>Avant index</w:t>
+            </w:r>
+            <w:r>
+              <w:t xml:space="preserve"> texte</w:t>
+            </w:r>
+          </w:p>
+        </w:tc>
+        <w:tc>
+          <w:tcPr>
+            <w:tcW w:w="3021" w:type="dxa"/>
+          </w:tcPr>
+          <w:p>
+            <w:r>
+              <w:t>Avec index</w:t>
+            </w:r>
+            <w:r>
+              <w:t xml:space="preserve"> texte</w:t>
+            </w:r>
+          </w:p>
+        </w:tc>
+      </w:tr>
+      <w:tr>
+        <w:tc>
+          <w:tcPr>
+            <w:tcW w:w="3020" w:type="dxa"/>
+          </w:tcPr>
+          <w:p>
+            <w:r>
+              <w:t>Nombre de doc examinés</w:t>
+            </w:r>
+          </w:p>
+        </w:tc>
+        <w:tc>
+          <w:tcPr>
+            <w:tcW w:w="3021" w:type="dxa"/>
+          </w:tcPr>
+          <w:p>
+            <w:r>
+              <w:t>1000</w:t>
+            </w:r>
+          </w:p>
+        </w:tc>
+        <w:tc>
+          <w:tcPr>
+            <w:tcW w:w="3021" w:type="dxa"/>
+          </w:tcPr>
+          <w:p>
+            <w:r>
+              <w:t>1000</w:t>
+            </w:r>
+          </w:p>
+        </w:tc>
+      </w:tr>
+      <w:tr>
+        <w:tc>
+          <w:tcPr>
+            <w:tcW w:w="3020" w:type="dxa"/>
+          </w:tcPr>
+          <w:p>
+            <w:r>
+              <w:t>Temps exécution (</w:t>
+            </w:r>
+            <w:proofErr w:type="spellStart"/>
+            <w:r>
+              <w:t>millisec</w:t>
+            </w:r>
+            <w:proofErr w:type="spellEnd"/>
+            <w:r>
+              <w:t>)</w:t>
+            </w:r>
+          </w:p>
+        </w:tc>
+        <w:tc>
+          <w:tcPr>
+            <w:tcW w:w="3021" w:type="dxa"/>
+          </w:tcPr>
+          <w:p>
+            <w:r>
+              <w:t>0</w:t>
+            </w:r>
+          </w:p>
+        </w:tc>
+        <w:tc>
+          <w:tcPr>
+            <w:tcW w:w="3021" w:type="dxa"/>
+          </w:tcPr>
+          <w:p>
+            <w:r>
+              <w:t>0</w:t>
+            </w:r>
+          </w:p>
+        </w:tc>
+      </w:tr>
+      <w:tr>
+        <w:tc>
+          <w:tcPr>
+            <w:tcW w:w="3020" w:type="dxa"/>
+          </w:tcPr>
+          <w:p>
+            <w:r>
+              <w:t>Type d’étape utilisée</w:t>
+            </w:r>
+          </w:p>
+        </w:tc>
+        <w:tc>
+          <w:tcPr>
+            <w:tcW w:w="3021" w:type="dxa"/>
+          </w:tcPr>
+          <w:p>
+            <w:r>
+              <w:t>COLLSCAN</w:t>
+            </w:r>
+          </w:p>
+        </w:tc>
+        <w:tc>
+          <w:tcPr>
+            <w:tcW w:w="3021" w:type="dxa"/>
+          </w:tcPr>
+          <w:p>
+            <w:r>
+              <w:t>COLLSCAN</w:t>
+            </w:r>
+          </w:p>
+        </w:tc>
+      </w:tr>
+    </w:tbl>
+    <w:p/>
+    <w:p>
+      <w:r>
+        <w:lastRenderedPageBreak/>
+        <w:t>En utilisant une requête via un find la méthode de recherche ne change pas (COLLSCAN), afin d’activé l</w:t>
+      </w:r>
+      <w:r>
+        <w:t>’index de type texte il faut utiliser l’opérateur $</w:t>
+      </w:r>
+      <w:proofErr w:type="spellStart"/>
+      <w:r>
+        <w:t>search</w:t>
+      </w:r>
+      <w:proofErr w:type="spellEnd"/>
+      <w:r>
+        <w:t xml:space="preserve">. </w:t>
+      </w:r>
+      <w:r>
+        <w:t>Cependant en activant le $</w:t>
+      </w:r>
+      <w:proofErr w:type="spellStart"/>
+      <w:r>
+        <w:t>search</w:t>
+      </w:r>
+      <w:proofErr w:type="spellEnd"/>
+      <w:r>
+        <w:t xml:space="preserve"> on rédige la requête suivante : </w:t>
+      </w:r>
+    </w:p>
+    <w:p>
+      <w:pPr>
+        <w:spacing w:after="0"/>
+        <w:rPr>
+          <w:i/>
+          <w:iCs/>
+          <w:sz w:val="20"/>
+          <w:szCs w:val="20"/>
+        </w:rPr>
+      </w:pPr>
+      <w:proofErr w:type="spellStart"/>
+      <w:proofErr w:type="gramStart"/>
+      <w:r>
+        <w:rPr>
+          <w:i/>
+          <w:iCs/>
+          <w:sz w:val="20"/>
+          <w:szCs w:val="20"/>
+        </w:rPr>
+        <w:t>db.livres</w:t>
+      </w:r>
+      <w:proofErr w:type="gramEnd"/>
+      <w:r>
+        <w:rPr>
+          <w:i/>
+          <w:iCs/>
+          <w:sz w:val="20"/>
+          <w:szCs w:val="20"/>
+        </w:rPr>
+        <w:t>.find</w:t>
+      </w:r>
+      <w:proofErr w:type="spellEnd"/>
+      <w:r>
+        <w:rPr>
+          <w:i/>
+          <w:iCs/>
+          <w:sz w:val="20"/>
+          <w:szCs w:val="20"/>
+        </w:rPr>
+        <w:t>({ $</w:t>
+      </w:r>
+      <w:proofErr w:type="spellStart"/>
+      <w:r>
+        <w:rPr>
+          <w:i/>
+          <w:iCs/>
+          <w:sz w:val="20"/>
+          <w:szCs w:val="20"/>
+        </w:rPr>
+        <w:t>text</w:t>
+      </w:r>
+      <w:proofErr w:type="spellEnd"/>
+      <w:r>
+        <w:rPr>
+          <w:i/>
+          <w:iCs/>
+          <w:sz w:val="20"/>
+          <w:szCs w:val="20"/>
+        </w:rPr>
+        <w:t> : { $</w:t>
+      </w:r>
+      <w:proofErr w:type="spellStart"/>
+      <w:r>
+        <w:rPr>
+          <w:i/>
+          <w:iCs/>
+          <w:sz w:val="20"/>
+          <w:szCs w:val="20"/>
+        </w:rPr>
+        <w:t>search</w:t>
+      </w:r>
+      <w:proofErr w:type="spellEnd"/>
+      <w:r>
+        <w:rPr>
+          <w:i/>
+          <w:iCs/>
+          <w:sz w:val="20"/>
+          <w:szCs w:val="20"/>
+        </w:rPr>
+        <w:t> : « Titre 66 » } })</w:t>
+      </w:r>
+    </w:p>
+    <w:p>
+      <w:pPr>
+        <w:spacing w:after="0"/>
+        <w:rPr>
+          <w:i/>
+          <w:iCs/>
+          <w:sz w:val="20"/>
+          <w:szCs w:val="20"/>
+        </w:rPr>
+      </w:pPr>
+    </w:p>
+    <w:p>
+      <w:pPr>
+        <w:spacing w:after="0"/>
+      </w:pPr>
+      <w:r>
+        <w:t>Cela complexifie alors la requête et augmente le nombre d’étape (</w:t>
+      </w:r>
+      <w:r>
+        <w:t>FETCH &gt;</w:t>
+      </w:r>
+      <w:r>
+        <w:t>TEXT_MATCH &gt;</w:t>
+      </w:r>
+      <w:r>
+        <w:t xml:space="preserve"> </w:t>
+      </w:r>
+      <w:proofErr w:type="gramStart"/>
+      <w:r>
+        <w:t>IXSCAN )</w:t>
+      </w:r>
+      <w:proofErr w:type="gramEnd"/>
+      <w:r>
+        <w:t>. On observe donc plus d’étape qu’avec une simple requête find et un temps d’exécution plus long (2 millisecondes contre 0 avec un find sans index).</w:t>
+      </w:r>
+    </w:p>
+    <w:p>
+      <w:pPr>
+        <w:spacing w:after="0"/>
+      </w:pPr>
+    </w:p>
+    <w:p>
+      <w:pPr>
+        <w:spacing w:after="0"/>
+      </w:pPr>
+      <w:r>
+        <w:t>Index TTL :</w:t>
+      </w:r>
+    </w:p>
+    <w:p>
+      <w:pPr>
+        <w:spacing w:after="0"/>
+        <w:rPr>
+          <w:i/>
+          <w:iCs/>
+          <w:sz w:val="20"/>
+          <w:szCs w:val="20"/>
+        </w:rPr>
+      </w:pPr>
+      <w:proofErr w:type="spellStart"/>
+      <w:proofErr w:type="gramStart"/>
+      <w:r>
+        <w:rPr>
+          <w:i/>
+          <w:iCs/>
+          <w:sz w:val="20"/>
+          <w:szCs w:val="20"/>
+        </w:rPr>
+        <w:t>db.sessions</w:t>
+      </w:r>
+      <w:proofErr w:type="gramEnd"/>
+      <w:r>
+        <w:rPr>
+          <w:i/>
+          <w:iCs/>
+          <w:sz w:val="20"/>
+          <w:szCs w:val="20"/>
+        </w:rPr>
+        <w:t>_utilisateurs.createIndex</w:t>
+      </w:r>
+      <w:proofErr w:type="spellEnd"/>
+      <w:r>
+        <w:rPr>
+          <w:i/>
+          <w:iCs/>
+          <w:sz w:val="20"/>
+          <w:szCs w:val="20"/>
+        </w:rPr>
+        <w:t xml:space="preserve">({ </w:t>
+      </w:r>
+      <w:proofErr w:type="spellStart"/>
+      <w:r>
+        <w:rPr>
+          <w:i/>
+          <w:iCs/>
+          <w:sz w:val="20"/>
+          <w:szCs w:val="20"/>
+        </w:rPr>
+        <w:t>derniere_connection</w:t>
+      </w:r>
+      <w:proofErr w:type="spellEnd"/>
+      <w:r>
+        <w:rPr>
+          <w:i/>
+          <w:iCs/>
+          <w:sz w:val="20"/>
+          <w:szCs w:val="20"/>
+        </w:rPr>
+        <w:t xml:space="preserve">: 1, </w:t>
+      </w:r>
+      <w:proofErr w:type="spellStart"/>
+      <w:r>
+        <w:rPr>
+          <w:i/>
+          <w:iCs/>
+          <w:sz w:val="20"/>
+          <w:szCs w:val="20"/>
+        </w:rPr>
+        <w:t>expireAfterMinutes</w:t>
+      </w:r>
+      <w:proofErr w:type="spellEnd"/>
+      <w:r>
+        <w:rPr>
+          <w:i/>
+          <w:iCs/>
+          <w:sz w:val="20"/>
+          <w:szCs w:val="20"/>
+        </w:rPr>
+        <w:t>: 30 })</w:t>
+      </w:r>
+    </w:p>
+    <w:p>
+      <w:pPr>
+        <w:spacing w:after="0"/>
+      </w:pPr>
+    </w:p>
+    <w:p/>
+    <w:p/>
+    <w:p>
+      <w:r>
+        <w:t xml:space="preserve">Juste pour améliorer l’expérience : </w:t>
+      </w:r>
+    </w:p>
+    <w:p>
+      <w:r>
+        <w:t xml:space="preserve">Afin d’éviter la répétition de code (utilisation des requêtes permettant la création des index), j’ai créé des fonctions permettant de créer ces index. </w:t>
+      </w:r>
+    </w:p>
+    <w:p>
+      <w:r>
+        <w:t xml:space="preserve">Création d’index simple : </w:t>
+      </w:r>
+    </w:p>
+    <w:p>
+      <w:pPr>
+        <w:spacing w:after="0"/>
+        <w:rPr>
+          <w:i/>
+          <w:iCs/>
+          <w:sz w:val="20"/>
+          <w:szCs w:val="20"/>
+        </w:rPr>
+      </w:pPr>
+      <w:proofErr w:type="spellStart"/>
+      <w:proofErr w:type="gramStart"/>
+      <w:r>
+        <w:rPr>
+          <w:i/>
+          <w:iCs/>
+          <w:sz w:val="20"/>
+          <w:szCs w:val="20"/>
+        </w:rPr>
+        <w:t>function</w:t>
+      </w:r>
+      <w:proofErr w:type="spellEnd"/>
+      <w:proofErr w:type="gramEnd"/>
+      <w:r>
+        <w:rPr>
+          <w:i/>
+          <w:iCs/>
+          <w:sz w:val="20"/>
+          <w:szCs w:val="20"/>
+        </w:rPr>
+        <w:t xml:space="preserve"> </w:t>
+      </w:r>
+      <w:proofErr w:type="spellStart"/>
+      <w:r>
+        <w:rPr>
+          <w:i/>
+          <w:iCs/>
+          <w:sz w:val="20"/>
+          <w:szCs w:val="20"/>
+        </w:rPr>
+        <w:t>createSimpleIndexLivres</w:t>
+      </w:r>
+      <w:proofErr w:type="spellEnd"/>
+      <w:r>
+        <w:rPr>
+          <w:i/>
+          <w:iCs/>
+          <w:sz w:val="20"/>
+          <w:szCs w:val="20"/>
+        </w:rPr>
+        <w:t>(</w:t>
+      </w:r>
+      <w:proofErr w:type="spellStart"/>
+      <w:r>
+        <w:rPr>
+          <w:i/>
+          <w:iCs/>
+          <w:sz w:val="20"/>
+          <w:szCs w:val="20"/>
+        </w:rPr>
+        <w:t>attr</w:t>
+      </w:r>
+      <w:proofErr w:type="spellEnd"/>
+      <w:r>
+        <w:rPr>
+          <w:i/>
+          <w:iCs/>
+          <w:sz w:val="20"/>
+          <w:szCs w:val="20"/>
+        </w:rPr>
+        <w:t xml:space="preserve">) { </w:t>
+      </w:r>
+    </w:p>
+    <w:p>
+      <w:pPr>
+        <w:spacing w:after="0"/>
+        <w:rPr>
+          <w:i/>
+          <w:iCs/>
+          <w:sz w:val="20"/>
+          <w:szCs w:val="20"/>
+        </w:rPr>
+      </w:pPr>
+      <w:r>
+        <w:rPr>
+          <w:i/>
+          <w:iCs/>
+          <w:sz w:val="20"/>
+          <w:szCs w:val="20"/>
+        </w:rPr>
+        <w:tab/>
+      </w:r>
+      <w:proofErr w:type="spellStart"/>
+      <w:proofErr w:type="gramStart"/>
+      <w:r>
+        <w:rPr>
+          <w:i/>
+          <w:iCs/>
+          <w:sz w:val="20"/>
+          <w:szCs w:val="20"/>
+        </w:rPr>
+        <w:t>db.livres</w:t>
+      </w:r>
+      <w:proofErr w:type="gramEnd"/>
+      <w:r>
+        <w:rPr>
+          <w:i/>
+          <w:iCs/>
+          <w:sz w:val="20"/>
+          <w:szCs w:val="20"/>
+        </w:rPr>
+        <w:t>.createIndex</w:t>
+      </w:r>
+      <w:proofErr w:type="spellEnd"/>
+      <w:r>
+        <w:rPr>
+          <w:i/>
+          <w:iCs/>
+          <w:sz w:val="20"/>
+          <w:szCs w:val="20"/>
+        </w:rPr>
+        <w:t>(</w:t>
+      </w:r>
+    </w:p>
+    <w:p>
+      <w:pPr>
+        <w:spacing w:after="0"/>
+        <w:rPr>
+          <w:i/>
+          <w:iCs/>
+          <w:sz w:val="20"/>
+          <w:szCs w:val="20"/>
+        </w:rPr>
+      </w:pPr>
+      <w:r>
+        <w:rPr>
+          <w:i/>
+          <w:iCs/>
+          <w:sz w:val="20"/>
+          <w:szCs w:val="20"/>
+        </w:rPr>
+        <w:tab/>
+      </w:r>
+      <w:r>
+        <w:rPr>
+          <w:i/>
+          <w:iCs/>
+          <w:sz w:val="20"/>
+          <w:szCs w:val="20"/>
+        </w:rPr>
+        <w:tab/>
+      </w:r>
+      <w:proofErr w:type="gramStart"/>
+      <w:r>
+        <w:rPr>
+          <w:i/>
+          <w:iCs/>
+          <w:sz w:val="20"/>
+          <w:szCs w:val="20"/>
+        </w:rPr>
+        <w:t>{ `</w:t>
+      </w:r>
+      <w:proofErr w:type="gramEnd"/>
+      <w:r>
+        <w:rPr>
+          <w:i/>
+          <w:iCs/>
+          <w:sz w:val="20"/>
+          <w:szCs w:val="20"/>
+        </w:rPr>
+        <w:t>${</w:t>
+      </w:r>
+      <w:proofErr w:type="spellStart"/>
+      <w:r>
+        <w:rPr>
+          <w:i/>
+          <w:iCs/>
+          <w:sz w:val="20"/>
+          <w:szCs w:val="20"/>
+        </w:rPr>
+        <w:t>attr</w:t>
+      </w:r>
+      <w:proofErr w:type="spellEnd"/>
+      <w:r>
+        <w:rPr>
+          <w:i/>
+          <w:iCs/>
+          <w:sz w:val="20"/>
+          <w:szCs w:val="20"/>
+        </w:rPr>
+        <w:t>}`: 1 }</w:t>
+      </w:r>
+    </w:p>
+    <w:p>
+      <w:pPr>
+        <w:spacing w:after="0"/>
+        <w:rPr>
+          <w:i/>
+          <w:iCs/>
+          <w:sz w:val="20"/>
+          <w:szCs w:val="20"/>
+        </w:rPr>
+      </w:pPr>
+      <w:r>
+        <w:rPr>
+          <w:i/>
+          <w:iCs/>
+          <w:sz w:val="20"/>
+          <w:szCs w:val="20"/>
+        </w:rPr>
+        <w:tab/>
+        <w:t>)</w:t>
+      </w:r>
+    </w:p>
+    <w:p>
+      <w:pPr>
+        <w:spacing w:after="0"/>
+        <w:rPr>
+          <w:i/>
+          <w:iCs/>
+          <w:sz w:val="20"/>
+          <w:szCs w:val="20"/>
+        </w:rPr>
+      </w:pPr>
+      <w:r>
+        <w:rPr>
+          <w:i/>
+          <w:iCs/>
+          <w:sz w:val="20"/>
+          <w:szCs w:val="20"/>
+        </w:rPr>
+        <w:t>}</w:t>
+      </w:r>
+    </w:p>
+    <w:p>
+      <w:pPr>
+        <w:spacing w:after="0"/>
+        <w:rPr>
+          <w:i/>
+          <w:iCs/>
+          <w:sz w:val="20"/>
+          <w:szCs w:val="20"/>
+        </w:rPr>
+      </w:pPr>
+    </w:p>
+    <w:p>
+      <w:r>
+        <w:t xml:space="preserve">Création d’index </w:t>
+      </w:r>
+      <w:r>
+        <w:t>composite</w:t>
+      </w:r>
+      <w:r>
+        <w:t xml:space="preserve"> : </w:t>
+      </w:r>
+    </w:p>
+    <w:p>
+      <w:pPr>
+        <w:spacing w:after="0"/>
+        <w:rPr>
+          <w:i/>
+          <w:iCs/>
+          <w:sz w:val="20"/>
+          <w:szCs w:val="20"/>
+        </w:rPr>
+      </w:pPr>
+      <w:proofErr w:type="spellStart"/>
+      <w:proofErr w:type="gramStart"/>
+      <w:r>
+        <w:rPr>
+          <w:i/>
+          <w:iCs/>
+          <w:sz w:val="20"/>
+          <w:szCs w:val="20"/>
+        </w:rPr>
+        <w:t>function</w:t>
+      </w:r>
+      <w:proofErr w:type="spellEnd"/>
+      <w:proofErr w:type="gramEnd"/>
+      <w:r>
+        <w:rPr>
+          <w:i/>
+          <w:iCs/>
+          <w:sz w:val="20"/>
+          <w:szCs w:val="20"/>
+        </w:rPr>
+        <w:t xml:space="preserve"> </w:t>
+      </w:r>
+      <w:proofErr w:type="spellStart"/>
+      <w:r>
+        <w:rPr>
+          <w:i/>
+          <w:iCs/>
+          <w:sz w:val="20"/>
+          <w:szCs w:val="20"/>
+        </w:rPr>
+        <w:t>createCompositeIndexLivres</w:t>
+      </w:r>
+      <w:proofErr w:type="spellEnd"/>
+      <w:r>
+        <w:rPr>
+          <w:i/>
+          <w:iCs/>
+          <w:sz w:val="20"/>
+          <w:szCs w:val="20"/>
+        </w:rPr>
+        <w:t>(</w:t>
+      </w:r>
+      <w:proofErr w:type="spellStart"/>
+      <w:r>
+        <w:rPr>
+          <w:i/>
+          <w:iCs/>
+          <w:sz w:val="20"/>
+          <w:szCs w:val="20"/>
+        </w:rPr>
+        <w:t>attributes</w:t>
+      </w:r>
+      <w:proofErr w:type="spellEnd"/>
+      <w:r>
+        <w:rPr>
+          <w:i/>
+          <w:iCs/>
+          <w:sz w:val="20"/>
+          <w:szCs w:val="20"/>
+        </w:rPr>
+        <w:t xml:space="preserve">) { </w:t>
+      </w:r>
+    </w:p>
+    <w:p>
+      <w:pPr>
+        <w:spacing w:after="0"/>
+        <w:rPr>
+          <w:i/>
+          <w:iCs/>
+          <w:sz w:val="20"/>
+          <w:szCs w:val="20"/>
+        </w:rPr>
+      </w:pPr>
+      <w:r>
+        <w:rPr>
+          <w:i/>
+          <w:iCs/>
+          <w:sz w:val="20"/>
+          <w:szCs w:val="20"/>
+        </w:rPr>
+        <w:tab/>
+      </w:r>
+      <w:proofErr w:type="gramStart"/>
+      <w:r>
+        <w:rPr>
+          <w:i/>
+          <w:iCs/>
+          <w:sz w:val="20"/>
+          <w:szCs w:val="20"/>
+        </w:rPr>
+        <w:t>const</w:t>
+      </w:r>
+      <w:proofErr w:type="gramEnd"/>
+      <w:r>
+        <w:rPr>
+          <w:i/>
+          <w:iCs/>
+          <w:sz w:val="20"/>
+          <w:szCs w:val="20"/>
+        </w:rPr>
+        <w:t xml:space="preserve"> </w:t>
+      </w:r>
+      <w:proofErr w:type="spellStart"/>
+      <w:r>
+        <w:rPr>
+          <w:i/>
+          <w:iCs/>
+          <w:sz w:val="20"/>
+          <w:szCs w:val="20"/>
+        </w:rPr>
+        <w:t>object</w:t>
+      </w:r>
+      <w:proofErr w:type="spellEnd"/>
+      <w:r>
+        <w:rPr>
+          <w:i/>
+          <w:iCs/>
+          <w:sz w:val="20"/>
+          <w:szCs w:val="20"/>
+        </w:rPr>
+        <w:t xml:space="preserve"> = {}</w:t>
+      </w:r>
+    </w:p>
+    <w:p>
+      <w:pPr>
+        <w:spacing w:after="0"/>
+        <w:rPr>
+          <w:i/>
+          <w:iCs/>
+          <w:sz w:val="20"/>
+          <w:szCs w:val="20"/>
+        </w:rPr>
+      </w:pPr>
+      <w:r>
+        <w:rPr>
+          <w:i/>
+          <w:iCs/>
+          <w:sz w:val="20"/>
+          <w:szCs w:val="20"/>
+        </w:rPr>
+        <w:tab/>
+      </w:r>
+      <w:proofErr w:type="spellStart"/>
+      <w:proofErr w:type="gramStart"/>
+      <w:r>
+        <w:rPr>
+          <w:i/>
+          <w:iCs/>
+          <w:sz w:val="20"/>
+          <w:szCs w:val="20"/>
+        </w:rPr>
+        <w:t>attributes.forEach</w:t>
+      </w:r>
+      <w:proofErr w:type="spellEnd"/>
+      <w:proofErr w:type="gramEnd"/>
+      <w:r>
+        <w:rPr>
+          <w:i/>
+          <w:iCs/>
+          <w:sz w:val="20"/>
+          <w:szCs w:val="20"/>
+        </w:rPr>
+        <w:t>((</w:t>
+      </w:r>
+      <w:proofErr w:type="spellStart"/>
+      <w:r>
+        <w:rPr>
+          <w:i/>
+          <w:iCs/>
+          <w:sz w:val="20"/>
+          <w:szCs w:val="20"/>
+        </w:rPr>
+        <w:t>attribute</w:t>
+      </w:r>
+      <w:proofErr w:type="spellEnd"/>
+      <w:r>
+        <w:rPr>
+          <w:i/>
+          <w:iCs/>
+          <w:sz w:val="20"/>
+          <w:szCs w:val="20"/>
+        </w:rPr>
+        <w:t xml:space="preserve">) =&gt; </w:t>
+      </w:r>
+      <w:proofErr w:type="spellStart"/>
+      <w:r>
+        <w:rPr>
+          <w:i/>
+          <w:iCs/>
+          <w:sz w:val="20"/>
+          <w:szCs w:val="20"/>
+        </w:rPr>
+        <w:t>object</w:t>
+      </w:r>
+      <w:proofErr w:type="spellEnd"/>
+      <w:r>
+        <w:rPr>
+          <w:i/>
+          <w:iCs/>
+          <w:sz w:val="20"/>
+          <w:szCs w:val="20"/>
+        </w:rPr>
+        <w:t>[</w:t>
+      </w:r>
+      <w:proofErr w:type="spellStart"/>
+      <w:r>
+        <w:rPr>
+          <w:i/>
+          <w:iCs/>
+          <w:sz w:val="20"/>
+          <w:szCs w:val="20"/>
+        </w:rPr>
+        <w:t>attribute</w:t>
+      </w:r>
+      <w:proofErr w:type="spellEnd"/>
+      <w:r>
+        <w:rPr>
+          <w:i/>
+          <w:iCs/>
+          <w:sz w:val="20"/>
+          <w:szCs w:val="20"/>
+        </w:rPr>
+        <w:t>] = 1)</w:t>
+      </w:r>
+    </w:p>
+    <w:p>
+      <w:pPr>
+        <w:spacing w:after="0"/>
+        <w:rPr>
+          <w:i/>
+          <w:iCs/>
+          <w:sz w:val="20"/>
+          <w:szCs w:val="20"/>
+        </w:rPr>
+      </w:pPr>
+      <w:r>
+        <w:rPr>
+          <w:i/>
+          <w:iCs/>
+          <w:sz w:val="20"/>
+          <w:szCs w:val="20"/>
+        </w:rPr>
+        <w:tab/>
+      </w:r>
+      <w:proofErr w:type="spellStart"/>
+      <w:proofErr w:type="gramStart"/>
+      <w:r>
+        <w:rPr>
+          <w:i/>
+          <w:iCs/>
+          <w:sz w:val="20"/>
+          <w:szCs w:val="20"/>
+        </w:rPr>
+        <w:t>db.livres</w:t>
+      </w:r>
+      <w:proofErr w:type="gramEnd"/>
+      <w:r>
+        <w:rPr>
+          <w:i/>
+          <w:iCs/>
+          <w:sz w:val="20"/>
+          <w:szCs w:val="20"/>
+        </w:rPr>
+        <w:t>.createIndex</w:t>
+      </w:r>
+      <w:proofErr w:type="spellEnd"/>
+      <w:r>
+        <w:rPr>
+          <w:i/>
+          <w:iCs/>
+          <w:sz w:val="20"/>
+          <w:szCs w:val="20"/>
+        </w:rPr>
+        <w:t>(</w:t>
+      </w:r>
+    </w:p>
+    <w:p>
+      <w:pPr>
+        <w:spacing w:after="0"/>
+        <w:rPr>
+          <w:i/>
+          <w:iCs/>
+          <w:sz w:val="20"/>
+          <w:szCs w:val="20"/>
+        </w:rPr>
+      </w:pPr>
+      <w:r>
+        <w:rPr>
+          <w:i/>
+          <w:iCs/>
+          <w:sz w:val="20"/>
+          <w:szCs w:val="20"/>
+        </w:rPr>
+        <w:tab/>
+      </w:r>
+      <w:r>
+        <w:rPr>
+          <w:i/>
+          <w:iCs/>
+          <w:sz w:val="20"/>
+          <w:szCs w:val="20"/>
+        </w:rPr>
+        <w:tab/>
+      </w:r>
+      <w:proofErr w:type="spellStart"/>
+      <w:proofErr w:type="gramStart"/>
+      <w:r>
+        <w:rPr>
+          <w:i/>
+          <w:iCs/>
+          <w:sz w:val="20"/>
+          <w:szCs w:val="20"/>
+        </w:rPr>
+        <w:t>object</w:t>
+      </w:r>
+      <w:proofErr w:type="spellEnd"/>
+      <w:proofErr w:type="gramEnd"/>
+    </w:p>
+    <w:p>
+      <w:pPr>
+        <w:spacing w:after="0"/>
+        <w:rPr>
+          <w:i/>
+          <w:iCs/>
+          <w:sz w:val="20"/>
+          <w:szCs w:val="20"/>
+        </w:rPr>
+      </w:pPr>
+      <w:r>
+        <w:rPr>
+          <w:i/>
+          <w:iCs/>
+          <w:sz w:val="20"/>
+          <w:szCs w:val="20"/>
+        </w:rPr>
+        <w:tab/>
+        <w:t>)</w:t>
+      </w:r>
+    </w:p>
+    <w:p>
+      <w:pPr>
+        <w:spacing w:after="0"/>
+        <w:rPr>
+          <w:i/>
+          <w:iCs/>
+          <w:sz w:val="20"/>
+          <w:szCs w:val="20"/>
+        </w:rPr>
+      </w:pPr>
+      <w:r>
+        <w:rPr>
+          <w:i/>
+          <w:iCs/>
+          <w:sz w:val="20"/>
+          <w:szCs w:val="20"/>
+        </w:rPr>
+        <w:t>}</w:t>
+      </w:r>
+    </w:p>
+    <w:p>
+      <w:pPr>
+        <w:spacing w:after="0"/>
+        <w:rPr>
+          <w:i/>
+          <w:iCs/>
+          <w:sz w:val="20"/>
+          <w:szCs w:val="20"/>
+        </w:rPr>
+      </w:pPr>
+    </w:p>
+    <w:p>
+      <w:pPr>
+        <w:spacing w:after="0"/>
+        <w:rPr>
+          <w:i/>
+          <w:iCs/>
+          <w:sz w:val="20"/>
+          <w:szCs w:val="20"/>
+        </w:rPr>
+      </w:pPr>
+    </w:p>
+    <w:p>
+      <w:pPr>
+        <w:spacing w:after="0"/>
+        <w:rPr>
+          <w:i/>
+          <w:iCs/>
+          <w:sz w:val="20"/>
+          <w:szCs w:val="20"/>
+        </w:rPr>
+      </w:pPr>
+    </w:p>
+    <w:p>
+      <w:pPr>
+        <w:spacing w:after="0"/>
+        <w:rPr>
+          <w:i/>
+          <w:iCs/>
+          <w:sz w:val="20"/>
+          <w:szCs w:val="20"/>
+        </w:rPr>
+      </w:pPr>
+    </w:p>
+    <w:p>
+      <w:pPr>
+        <w:spacing w:after="0"/>
+        <w:rPr>
+          <w:i/>
+          <w:iCs/>
+          <w:sz w:val="20"/>
+          <w:szCs w:val="20"/>
+        </w:rPr>
+      </w:pPr>
+    </w:p>
+    <w:p>
+      <w:pPr>
+        <w:spacing w:after="0"/>
+        <w:rPr>
+          <w:i/>
+          <w:iCs/>
+          <w:sz w:val="20"/>
+          <w:szCs w:val="20"/>
+        </w:rPr>
+      </w:pPr>
+    </w:p>
+    <w:p>
+      <w:pPr>
+        <w:spacing w:after="0"/>
+        <w:rPr>
+          <w:i/>
+          <w:iCs/>
+          <w:sz w:val="20"/>
+          <w:szCs w:val="20"/>
+        </w:rPr>
+      </w:pPr>
+    </w:p>
+    <w:p>
+      <w:r>
+        <w:lastRenderedPageBreak/>
+        <w:t xml:space="preserve">Ensuite je crée une </w:t>
+      </w:r>
+      <w:proofErr w:type="spellStart"/>
+      <w:r>
+        <w:t>une</w:t>
+      </w:r>
+      <w:proofErr w:type="spellEnd"/>
+      <w:r>
+        <w:t xml:space="preserve"> fonction sélectionnant pour moi la fonction a utilisé suivant si je passe plusieurs champs à mettre un index et donc créer un index simple ou un index composite. </w:t>
+      </w:r>
+    </w:p>
+    <w:p>
+      <w:pPr>
+        <w:spacing w:after="0"/>
+        <w:rPr>
+          <w:i/>
+          <w:iCs/>
+          <w:sz w:val="20"/>
+          <w:szCs w:val="20"/>
+        </w:rPr>
+      </w:pPr>
+      <w:proofErr w:type="spellStart"/>
+      <w:proofErr w:type="gramStart"/>
+      <w:r>
+        <w:rPr>
+          <w:i/>
+          <w:iCs/>
+          <w:sz w:val="20"/>
+          <w:szCs w:val="20"/>
+        </w:rPr>
+        <w:t>function</w:t>
+      </w:r>
+      <w:proofErr w:type="spellEnd"/>
+      <w:proofErr w:type="gramEnd"/>
+      <w:r>
+        <w:rPr>
+          <w:i/>
+          <w:iCs/>
+          <w:sz w:val="20"/>
+          <w:szCs w:val="20"/>
+        </w:rPr>
+        <w:t xml:space="preserve"> </w:t>
+      </w:r>
+      <w:proofErr w:type="spellStart"/>
+      <w:r>
+        <w:rPr>
+          <w:i/>
+          <w:iCs/>
+          <w:sz w:val="20"/>
+          <w:szCs w:val="20"/>
+        </w:rPr>
+        <w:t>createIndexLivres</w:t>
+      </w:r>
+      <w:proofErr w:type="spellEnd"/>
+      <w:r>
+        <w:rPr>
+          <w:i/>
+          <w:iCs/>
+          <w:sz w:val="20"/>
+          <w:szCs w:val="20"/>
+        </w:rPr>
+        <w:t>(param) {</w:t>
+      </w:r>
+    </w:p>
+    <w:p>
+      <w:pPr>
+        <w:spacing w:after="0"/>
+        <w:rPr>
+          <w:i/>
+          <w:iCs/>
+          <w:sz w:val="20"/>
+          <w:szCs w:val="20"/>
+        </w:rPr>
+      </w:pPr>
+      <w:r>
+        <w:rPr>
+          <w:i/>
+          <w:iCs/>
+          <w:sz w:val="20"/>
+          <w:szCs w:val="20"/>
+        </w:rPr>
+        <w:tab/>
+      </w:r>
+      <w:proofErr w:type="gramStart"/>
+      <w:r>
+        <w:rPr>
+          <w:i/>
+          <w:iCs/>
+          <w:sz w:val="20"/>
+          <w:szCs w:val="20"/>
+        </w:rPr>
+        <w:t>if</w:t>
+      </w:r>
+      <w:proofErr w:type="gramEnd"/>
+      <w:r>
+        <w:rPr>
+          <w:i/>
+          <w:iCs/>
+          <w:sz w:val="20"/>
+          <w:szCs w:val="20"/>
+        </w:rPr>
+        <w:t xml:space="preserve"> (</w:t>
+      </w:r>
+      <w:proofErr w:type="spellStart"/>
+      <w:r>
+        <w:rPr>
+          <w:i/>
+          <w:iCs/>
+          <w:sz w:val="20"/>
+          <w:szCs w:val="20"/>
+        </w:rPr>
+        <w:t>Array.isArray</w:t>
+      </w:r>
+      <w:proofErr w:type="spellEnd"/>
+      <w:r>
+        <w:rPr>
+          <w:i/>
+          <w:iCs/>
+          <w:sz w:val="20"/>
+          <w:szCs w:val="20"/>
+        </w:rPr>
+        <w:t>(param)) {</w:t>
+      </w:r>
+    </w:p>
+    <w:p>
+      <w:pPr>
+        <w:spacing w:after="0"/>
+        <w:rPr>
+          <w:i/>
+          <w:iCs/>
+          <w:sz w:val="20"/>
+          <w:szCs w:val="20"/>
+        </w:rPr>
+      </w:pPr>
+      <w:r>
+        <w:rPr>
+          <w:i/>
+          <w:iCs/>
+          <w:sz w:val="20"/>
+          <w:szCs w:val="20"/>
+        </w:rPr>
+        <w:tab/>
+      </w:r>
+      <w:r>
+        <w:rPr>
+          <w:i/>
+          <w:iCs/>
+          <w:sz w:val="20"/>
+          <w:szCs w:val="20"/>
+        </w:rPr>
+        <w:tab/>
+      </w:r>
+      <w:proofErr w:type="spellStart"/>
+      <w:proofErr w:type="gramStart"/>
+      <w:r>
+        <w:rPr>
+          <w:i/>
+          <w:iCs/>
+          <w:sz w:val="20"/>
+          <w:szCs w:val="20"/>
+        </w:rPr>
+        <w:t>createCompositeIndexLivres</w:t>
+      </w:r>
+      <w:proofErr w:type="spellEnd"/>
+      <w:proofErr w:type="gramEnd"/>
+      <w:r>
+        <w:rPr>
+          <w:i/>
+          <w:iCs/>
+          <w:sz w:val="20"/>
+          <w:szCs w:val="20"/>
+        </w:rPr>
+        <w:t>(param);</w:t>
+      </w:r>
+    </w:p>
+    <w:p>
+      <w:pPr>
+        <w:spacing w:after="0"/>
+        <w:rPr>
+          <w:i/>
+          <w:iCs/>
+          <w:sz w:val="20"/>
+          <w:szCs w:val="20"/>
+        </w:rPr>
+      </w:pPr>
+      <w:r>
+        <w:rPr>
+          <w:i/>
+          <w:iCs/>
+          <w:sz w:val="20"/>
+          <w:szCs w:val="20"/>
+        </w:rPr>
+        <w:tab/>
+        <w:t xml:space="preserve">} </w:t>
+      </w:r>
+      <w:proofErr w:type="spellStart"/>
+      <w:r>
+        <w:rPr>
+          <w:i/>
+          <w:iCs/>
+          <w:sz w:val="20"/>
+          <w:szCs w:val="20"/>
+        </w:rPr>
+        <w:t>else</w:t>
+      </w:r>
+      <w:proofErr w:type="spellEnd"/>
+      <w:r>
+        <w:rPr>
+          <w:i/>
+          <w:iCs/>
+          <w:sz w:val="20"/>
+          <w:szCs w:val="20"/>
+        </w:rPr>
+        <w:t xml:space="preserve"> {</w:t>
+      </w:r>
+    </w:p>
+    <w:p>
+      <w:pPr>
+        <w:spacing w:after="0"/>
+        <w:rPr>
+          <w:i/>
+          <w:iCs/>
+          <w:sz w:val="20"/>
+          <w:szCs w:val="20"/>
+        </w:rPr>
+      </w:pPr>
+      <w:r>
+        <w:rPr>
+          <w:i/>
+          <w:iCs/>
+          <w:sz w:val="20"/>
+          <w:szCs w:val="20"/>
+        </w:rPr>
+        <w:tab/>
+      </w:r>
+      <w:r>
+        <w:rPr>
+          <w:i/>
+          <w:iCs/>
+          <w:sz w:val="20"/>
+          <w:szCs w:val="20"/>
+        </w:rPr>
+        <w:tab/>
+      </w:r>
+      <w:proofErr w:type="spellStart"/>
+      <w:proofErr w:type="gramStart"/>
+      <w:r>
+        <w:rPr>
+          <w:i/>
+          <w:iCs/>
+          <w:sz w:val="20"/>
+          <w:szCs w:val="20"/>
+        </w:rPr>
+        <w:t>createSimpleIndexLivres</w:t>
+      </w:r>
+      <w:proofErr w:type="spellEnd"/>
+      <w:proofErr w:type="gramEnd"/>
+      <w:r>
+        <w:rPr>
+          <w:i/>
+          <w:iCs/>
+          <w:sz w:val="20"/>
+          <w:szCs w:val="20"/>
+        </w:rPr>
+        <w:t>(param);</w:t>
+      </w:r>
+    </w:p>
+    <w:p>
+      <w:pPr>
+        <w:spacing w:after="0"/>
+        <w:rPr>
+          <w:i/>
+          <w:iCs/>
+          <w:sz w:val="20"/>
+          <w:szCs w:val="20"/>
+        </w:rPr>
+      </w:pPr>
+      <w:r>
+        <w:rPr>
+          <w:i/>
+          <w:iCs/>
+          <w:sz w:val="20"/>
+          <w:szCs w:val="20"/>
+        </w:rPr>
+        <w:tab/>
+        <w:t>}</w:t>
+      </w:r>
+    </w:p>
+    <w:p>
+      <w:pPr>
+        <w:spacing w:after="0"/>
+        <w:rPr>
+          <w:i/>
+          <w:iCs/>
+          <w:sz w:val="20"/>
+          <w:szCs w:val="20"/>
+        </w:rPr>
+      </w:pPr>
+      <w:r>
+        <w:rPr>
+          <w:i/>
+          <w:iCs/>
+          <w:sz w:val="20"/>
+          <w:szCs w:val="20"/>
+        </w:rPr>
+        <w:t>}</w:t>
+      </w:r>
+    </w:p>
+    <w:p/>
+    <w:p/>
     <w:p/>
     <w:p/>
     <w:p/>
@@ -1248,7 +3927,6 @@
   <w:style w:type="character" w:default="1" w:styleId="Policepardfaut">
     <w:name w:val="Default Paragraph Font"/>
     <w:uiPriority w:val="1"/>
-    <w:semiHidden/>
     <w:unhideWhenUsed/>
   </w:style>
   <w:style w:type="table" w:default="1" w:styleId="TableauNormal">

</xml_diff>